<commit_message>
Fender Shot Adjustment Resolved 46 and 31
</commit_message>
<xml_diff>
--- a/docs/Software Pamphlet 2022.docx
+++ b/docs/Software Pamphlet 2022.docx
@@ -5,13 +5,11 @@
   <w:body>
     <w:p>
       <w:pPr>
-        <w:pageBreakBefore w:val="0"/>
-        <w:rPr>
-          <w:rFonts w:ascii="Montserrat" w:cs="Montserrat" w:eastAsia="Montserrat" w:hAnsi="Montserrat"/>
+        <w:rPr>
+          <w:rFonts w:ascii="Proxima Nova" w:cs="Proxima Nova" w:eastAsia="Proxima Nova" w:hAnsi="Proxima Nova"/>
           <w:b w:val="1"/>
-          <w:color w:val="0099cc"/>
-          <w:sz w:val="22"/>
-          <w:szCs w:val="22"/>
+          <w:sz w:val="28"/>
+          <w:szCs w:val="28"/>
         </w:rPr>
       </w:pPr>
       <w:r>
@@ -19,85 +17,56 @@
           <w:rFonts w:ascii="Proxima Nova" w:cs="Proxima Nova" w:eastAsia="Proxima Nova" w:hAnsi="Proxima Nova"/>
           <w:b w:val="1"/>
           <w:color w:val="0099cc"/>
-          <w:sz w:val="30"/>
-          <w:szCs w:val="30"/>
-          <w:rtl w:val="0"/>
-        </w:rPr>
-        <w:t xml:space="preserve">Software for Success</w:t>
-      </w:r>
-      <w:r>
-        <w:rPr>
-          <w:rtl w:val="0"/>
-        </w:rPr>
-      </w:r>
-    </w:p>
-    <w:p>
-      <w:pPr>
-        <w:pageBreakBefore w:val="0"/>
-        <w:spacing w:after="40" w:lineRule="auto"/>
-        <w:rPr>
-          <w:rFonts w:ascii="Montserrat" w:cs="Montserrat" w:eastAsia="Montserrat" w:hAnsi="Montserrat"/>
-          <w:sz w:val="20"/>
-          <w:szCs w:val="20"/>
-        </w:rPr>
-      </w:pPr>
-      <w:r>
-        <w:rPr>
-          <w:rFonts w:ascii="Montserrat" w:cs="Montserrat" w:eastAsia="Montserrat" w:hAnsi="Montserrat"/>
-          <w:sz w:val="20"/>
-          <w:szCs w:val="20"/>
-          <w:rtl w:val="0"/>
-        </w:rPr>
-        <w:t xml:space="preserve">As members of Stryke Force, we learn how to work together using real-world tools and processes that will benefit us during college and our future careers. This year’s FIRST®INFINITE RECHARGE code is written in Java, an object-oriented programming language and leverages WPILib command-based programming. </w:t>
-      </w:r>
-    </w:p>
-    <w:p>
-      <w:pPr>
-        <w:pageBreakBefore w:val="0"/>
-        <w:spacing w:after="40" w:lineRule="auto"/>
-        <w:rPr>
-          <w:rFonts w:ascii="Montserrat" w:cs="Montserrat" w:eastAsia="Montserrat" w:hAnsi="Montserrat"/>
-          <w:sz w:val="22"/>
-          <w:szCs w:val="22"/>
-        </w:rPr>
-      </w:pPr>
-      <w:r>
-        <w:rPr>
-          <w:rtl w:val="0"/>
-        </w:rPr>
-      </w:r>
-    </w:p>
-    <w:p>
-      <w:pPr>
-        <w:pageBreakBefore w:val="0"/>
-        <w:spacing w:after="40" w:lineRule="auto"/>
-        <w:rPr>
-          <w:rFonts w:ascii="Montserrat" w:cs="Montserrat" w:eastAsia="Montserrat" w:hAnsi="Montserrat"/>
-          <w:sz w:val="22"/>
-          <w:szCs w:val="22"/>
-        </w:rPr>
-      </w:pPr>
-      <w:r>
-        <w:rPr>
-          <w:rFonts w:ascii="Montserrat" w:cs="Montserrat" w:eastAsia="Montserrat" w:hAnsi="Montserrat"/>
-          <w:sz w:val="22"/>
-          <w:szCs w:val="22"/>
+          <w:sz w:val="28"/>
+          <w:szCs w:val="28"/>
+          <w:rtl w:val="0"/>
+        </w:rPr>
+        <w:t xml:space="preserve">Custom Development Tools</w:t>
+      </w:r>
+      <w:r>
+        <w:rPr>
+          <w:rtl w:val="0"/>
+        </w:rPr>
+      </w:r>
+    </w:p>
+    <w:p>
+      <w:pPr>
+        <w:rPr>
+          <w:rFonts w:ascii="Montserrat Medium" w:cs="Montserrat Medium" w:eastAsia="Montserrat Medium" w:hAnsi="Montserrat Medium"/>
+          <w:sz w:val="20"/>
+          <w:szCs w:val="20"/>
+        </w:rPr>
+      </w:pPr>
+      <w:r>
+        <w:rPr>
+          <w:rFonts w:ascii="Montserrat Medium" w:cs="Montserrat Medium" w:eastAsia="Montserrat Medium" w:hAnsi="Montserrat Medium"/>
+          <w:sz w:val="20"/>
+          <w:szCs w:val="20"/>
+          <w:rtl w:val="0"/>
+        </w:rPr>
+        <w:t xml:space="preserve">The software team also builds and maintains custom development tools. These tools are used by the entire team to test and tune drive systems, actuators and sensors. The Stryke Force Grapher application allows the team to log and analyze the robot performance and perfect the tuning by ploing data received from the RoboRIO. Stryke Force is able to chart almost any data possible from the RoboRIO.</w:t>
+      </w:r>
+      <w:r>
+        <w:rPr>
+          <w:rFonts w:ascii="Montserrat Medium" w:cs="Montserrat Medium" w:eastAsia="Montserrat Medium" w:hAnsi="Montserrat Medium"/>
+          <w:sz w:val="20"/>
+          <w:szCs w:val="20"/>
         </w:rPr>
         <w:drawing>
           <wp:inline distB="114300" distT="114300" distL="114300" distR="114300">
-            <wp:extent cx="2562225" cy="1498600"/>
+            <wp:extent cx="2480381" cy="1271588"/>
             <wp:effectExtent b="0" l="0" r="0" t="0"/>
-            <wp:docPr id="2" name="image4.jpg"/>
+            <wp:docPr id="8" name="image4.png"/>
             <a:graphic>
               <a:graphicData uri="http://schemas.openxmlformats.org/drawingml/2006/picture">
                 <pic:pic>
                   <pic:nvPicPr>
-                    <pic:cNvPr id="0" name="image4.jpg"/>
+                    <pic:cNvPr id="0" name="image4.png"/>
                     <pic:cNvPicPr preferRelativeResize="0"/>
                   </pic:nvPicPr>
                   <pic:blipFill>
                     <a:blip r:embed="rId6"/>
-                    <a:srcRect b="0" l="0" r="0" t="0"/>
+                    <a:srcRect b="-9848" l="0" r="-5576" t="0"/>
                     <a:stretch>
                       <a:fillRect/>
                     </a:stretch>
@@ -105,7 +74,7 @@
                   <pic:spPr>
                     <a:xfrm>
                       <a:off x="0" y="0"/>
-                      <a:ext cx="2562225" cy="1498600"/>
+                      <a:ext cx="2480381" cy="1271588"/>
                     </a:xfrm>
                     <a:prstGeom prst="rect"/>
                     <a:ln/>
@@ -124,68 +93,91 @@
     </w:p>
     <w:p>
       <w:pPr>
-        <w:pageBreakBefore w:val="0"/>
-        <w:spacing w:after="40" w:lineRule="auto"/>
-        <w:rPr>
-          <w:rFonts w:ascii="Montserrat" w:cs="Montserrat" w:eastAsia="Montserrat" w:hAnsi="Montserrat"/>
-          <w:sz w:val="22"/>
-          <w:szCs w:val="22"/>
-        </w:rPr>
-      </w:pPr>
-      <w:r>
-        <w:rPr>
-          <w:rtl w:val="0"/>
-        </w:rPr>
-      </w:r>
-    </w:p>
-    <w:p>
-      <w:pPr>
-        <w:pageBreakBefore w:val="0"/>
-        <w:spacing w:after="40" w:lineRule="auto"/>
-        <w:rPr>
-          <w:rFonts w:ascii="Montserrat" w:cs="Montserrat" w:eastAsia="Montserrat" w:hAnsi="Montserrat"/>
-          <w:sz w:val="20"/>
-          <w:szCs w:val="20"/>
-        </w:rPr>
-      </w:pPr>
-      <w:r>
-        <w:rPr>
-          <w:rFonts w:ascii="Montserrat" w:cs="Montserrat" w:eastAsia="Montserrat" w:hAnsi="Montserrat"/>
-          <w:sz w:val="20"/>
-          <w:szCs w:val="20"/>
-          <w:rtl w:val="0"/>
-        </w:rPr>
-        <w:t xml:space="preserve">Stryke Force programmers are using a Jupyter Notebook server this year to test CV applications and algorithms, coordinate transformation math, and any other ideas that come to mind. All of our programmers have enjoyed the ease of logging in and being able to quickly test any idea anywhere.</w:t>
-      </w:r>
-      <w:r>
-        <w:rPr>
-          <w:rtl w:val="0"/>
-        </w:rPr>
-      </w:r>
-    </w:p>
-    <w:p>
-      <w:pPr>
-        <w:pageBreakBefore w:val="0"/>
-        <w:jc w:val="left"/>
-        <w:rPr>
-          <w:rFonts w:ascii="Lucida Sans" w:cs="Lucida Sans" w:eastAsia="Lucida Sans" w:hAnsi="Lucida Sans"/>
-          <w:b w:val="1"/>
-          <w:color w:val="00b0f0"/>
-          <w:sz w:val="28"/>
-          <w:szCs w:val="28"/>
-          <w:u w:val="single"/>
-        </w:rPr>
-      </w:pPr>
-      <w:r>
-        <w:rPr>
-          <w:rtl w:val="0"/>
-        </w:rPr>
-      </w:r>
-    </w:p>
-    <w:p>
-      <w:pPr>
-        <w:pageBreakBefore w:val="0"/>
-        <w:jc w:val="left"/>
+        <w:rPr>
+          <w:rFonts w:ascii="Montserrat Medium" w:cs="Montserrat Medium" w:eastAsia="Montserrat Medium" w:hAnsi="Montserrat Medium"/>
+          <w:sz w:val="20"/>
+          <w:szCs w:val="20"/>
+        </w:rPr>
+      </w:pPr>
+      <w:r>
+        <w:rPr>
+          <w:rFonts w:ascii="Montserrat Medium" w:cs="Montserrat Medium" w:eastAsia="Montserrat Medium" w:hAnsi="Montserrat Medium"/>
+          <w:sz w:val="20"/>
+          <w:szCs w:val="20"/>
+          <w:rtl w:val="0"/>
+        </w:rPr>
+        <w:t xml:space="preserve">Third Coast Telemetry (TCT) and the Grapher applications provide Stryke Force with deep insight into robot performance and are invaluable to the development process.</w:t>
+      </w:r>
+    </w:p>
+    <w:p>
+      <w:pPr>
+        <w:rPr>
+          <w:rFonts w:ascii="Montserrat Medium" w:cs="Montserrat Medium" w:eastAsia="Montserrat Medium" w:hAnsi="Montserrat Medium"/>
+          <w:sz w:val="20"/>
+          <w:szCs w:val="20"/>
+        </w:rPr>
+      </w:pPr>
+      <w:r>
+        <w:rPr>
+          <w:rtl w:val="0"/>
+        </w:rPr>
+      </w:r>
+    </w:p>
+    <w:p>
+      <w:pPr>
+        <w:rPr>
+          <w:rFonts w:ascii="Montserrat Medium" w:cs="Montserrat Medium" w:eastAsia="Montserrat Medium" w:hAnsi="Montserrat Medium"/>
+          <w:sz w:val="20"/>
+          <w:szCs w:val="20"/>
+        </w:rPr>
+      </w:pPr>
+      <w:r>
+        <w:rPr>
+          <w:rFonts w:ascii="Montserrat Medium" w:cs="Montserrat Medium" w:eastAsia="Montserrat Medium" w:hAnsi="Montserrat Medium"/>
+          <w:sz w:val="20"/>
+          <w:szCs w:val="20"/>
+        </w:rPr>
+        <w:drawing>
+          <wp:inline distB="114300" distT="114300" distL="114300" distR="114300">
+            <wp:extent cx="2395538" cy="1522814"/>
+            <wp:effectExtent b="0" l="0" r="0" t="0"/>
+            <wp:docPr id="4" name="image5.jpg"/>
+            <a:graphic>
+              <a:graphicData uri="http://schemas.openxmlformats.org/drawingml/2006/picture">
+                <pic:pic>
+                  <pic:nvPicPr>
+                    <pic:cNvPr id="0" name="image5.jpg"/>
+                    <pic:cNvPicPr preferRelativeResize="0"/>
+                  </pic:nvPicPr>
+                  <pic:blipFill>
+                    <a:blip r:embed="rId7"/>
+                    <a:srcRect b="0" l="0" r="0" t="0"/>
+                    <a:stretch>
+                      <a:fillRect/>
+                    </a:stretch>
+                  </pic:blipFill>
+                  <pic:spPr>
+                    <a:xfrm>
+                      <a:off x="0" y="0"/>
+                      <a:ext cx="2395538" cy="1522814"/>
+                    </a:xfrm>
+                    <a:prstGeom prst="rect"/>
+                    <a:ln/>
+                  </pic:spPr>
+                </pic:pic>
+              </a:graphicData>
+            </a:graphic>
+          </wp:inline>
+        </w:drawing>
+      </w:r>
+      <w:r>
+        <w:rPr>
+          <w:rtl w:val="0"/>
+        </w:rPr>
+      </w:r>
+    </w:p>
+    <w:p>
+      <w:pPr>
         <w:rPr>
           <w:rFonts w:ascii="Proxima Nova" w:cs="Proxima Nova" w:eastAsia="Proxima Nova" w:hAnsi="Proxima Nova"/>
           <w:color w:val="00b0f0"/>
@@ -196,6 +188,15 @@
       </w:pPr>
       <w:r>
         <w:rPr>
+          <w:rFonts w:ascii="Montserrat Medium" w:cs="Montserrat Medium" w:eastAsia="Montserrat Medium" w:hAnsi="Montserrat Medium"/>
+          <w:sz w:val="20"/>
+          <w:szCs w:val="20"/>
+          <w:rtl w:val="0"/>
+        </w:rPr>
+        <w:t xml:space="preserve">We are pleased to make TCT and the Grapher available as open source at https://github.com/strykeforce. More resources are available at hps://www.strykeforce.org/resources</w:t>
+      </w:r>
+      <w:r>
+        <w:rPr>
           <w:rtl w:val="0"/>
         </w:rPr>
       </w:r>
@@ -228,9 +229,6 @@
           <w:szCs w:val="30"/>
         </w:rPr>
       </w:pPr>
-      <w:r>
-        <w:br w:type="column"/>
-      </w:r>
       <w:r>
         <w:rPr>
           <w:rtl w:val="0"/>
@@ -260,12 +258,12 @@
               <wp:anchor allowOverlap="1" behindDoc="0" distB="0" distT="0" distL="114300" distR="114300" hidden="0" layoutInCell="1" locked="0" relativeHeight="0" simplePos="0">
                 <wp:simplePos x="0" y="0"/>
                 <wp:positionH relativeFrom="column">
-                  <wp:posOffset>228600</wp:posOffset>
+                  <wp:posOffset>177800</wp:posOffset>
                 </wp:positionH>
                 <wp:positionV relativeFrom="paragraph">
-                  <wp:posOffset>0</wp:posOffset>
+                  <wp:posOffset>25400</wp:posOffset>
                 </wp:positionV>
-                <wp:extent cx="2261235" cy="2339887"/>
+                <wp:extent cx="2349412" cy="2270760"/>
                 <wp:effectExtent b="0" l="0" r="0" t="0"/>
                 <wp:wrapSquare wrapText="bothSides" distB="0" distT="0" distL="114300" distR="114300"/>
                 <wp:docPr id="1" name=""/>
@@ -600,24 +598,24 @@
               <wp:anchor allowOverlap="1" behindDoc="0" distB="0" distT="0" distL="114300" distR="114300" hidden="0" layoutInCell="1" locked="0" relativeHeight="0" simplePos="0">
                 <wp:simplePos x="0" y="0"/>
                 <wp:positionH relativeFrom="column">
-                  <wp:posOffset>228600</wp:posOffset>
+                  <wp:posOffset>177800</wp:posOffset>
                 </wp:positionH>
                 <wp:positionV relativeFrom="paragraph">
-                  <wp:posOffset>0</wp:posOffset>
+                  <wp:posOffset>25400</wp:posOffset>
                 </wp:positionV>
-                <wp:extent cx="2261235" cy="2339887"/>
+                <wp:extent cx="2349412" cy="2270760"/>
                 <wp:effectExtent b="0" l="0" r="0" t="0"/>
                 <wp:wrapSquare wrapText="bothSides" distB="0" distT="0" distL="114300" distR="114300"/>
-                <wp:docPr id="1" name="image1.png"/>
+                <wp:docPr id="1" name="image8.png"/>
                 <a:graphic>
                   <a:graphicData uri="http://schemas.openxmlformats.org/drawingml/2006/picture">
                     <pic:pic>
                       <pic:nvPicPr>
-                        <pic:cNvPr id="0" name="image1.png"/>
+                        <pic:cNvPr id="0" name="image8.png"/>
                         <pic:cNvPicPr preferRelativeResize="0"/>
                       </pic:nvPicPr>
                       <pic:blipFill>
-                        <a:blip r:embed="rId7"/>
+                        <a:blip r:embed="rId8"/>
                         <a:srcRect/>
                         <a:stretch>
                           <a:fillRect/>
@@ -626,7 +624,7 @@
                       <pic:spPr>
                         <a:xfrm>
                           <a:off x="0" y="0"/>
-                          <a:ext cx="2261235" cy="2339887"/>
+                          <a:ext cx="2349412" cy="2270760"/>
                         </a:xfrm>
                         <a:prstGeom prst="rect"/>
                         <a:ln/>
@@ -669,46 +667,6 @@
           <w:szCs w:val="22"/>
         </w:rPr>
       </w:pPr>
-      <w:r>
-        <w:rPr/>
-        <w:drawing>
-          <wp:inline distB="114300" distT="114300" distL="114300" distR="114300">
-            <wp:extent cx="4161085" cy="2338387"/>
-            <wp:effectExtent b="25400" l="25400" r="25400" t="25400"/>
-            <wp:docPr id="5" name="image9.jpg"/>
-            <a:graphic>
-              <a:graphicData uri="http://schemas.openxmlformats.org/drawingml/2006/picture">
-                <pic:pic>
-                  <pic:nvPicPr>
-                    <pic:cNvPr id="0" name="image9.jpg"/>
-                    <pic:cNvPicPr preferRelativeResize="0"/>
-                  </pic:nvPicPr>
-                  <pic:blipFill>
-                    <a:blip r:embed="rId8"/>
-                    <a:srcRect b="0" l="0" r="0" t="0"/>
-                    <a:stretch>
-                      <a:fillRect/>
-                    </a:stretch>
-                  </pic:blipFill>
-                  <pic:spPr>
-                    <a:xfrm rot="5400000">
-                      <a:off x="0" y="0"/>
-                      <a:ext cx="4161085" cy="2338387"/>
-                    </a:xfrm>
-                    <a:prstGeom prst="rect"/>
-                    <a:ln w="25400">
-                      <a:solidFill>
-                        <a:srgbClr val="F1C232"/>
-                      </a:solidFill>
-                      <a:prstDash val="solid"/>
-                    </a:ln>
-                  </pic:spPr>
-                </pic:pic>
-              </a:graphicData>
-            </a:graphic>
-          </wp:inline>
-        </w:drawing>
-      </w:r>
       <w:r>
         <w:br w:type="column"/>
       </w:r>
@@ -890,17 +848,17 @@
           <wp:inline distB="114300" distT="114300" distL="114300" distR="114300">
             <wp:extent cx="2933700" cy="1833563"/>
             <wp:effectExtent b="25400" l="25400" r="25400" t="25400"/>
-            <wp:docPr id="8" name="image8.jpg"/>
+            <wp:docPr id="6" name="image3.jpg"/>
             <a:graphic>
               <a:graphicData uri="http://schemas.openxmlformats.org/drawingml/2006/picture">
                 <pic:pic>
                   <pic:nvPicPr>
-                    <pic:cNvPr id="0" name="image8.jpg"/>
+                    <pic:cNvPr id="0" name="image3.jpg"/>
                     <pic:cNvPicPr preferRelativeResize="0"/>
                   </pic:nvPicPr>
                   <pic:blipFill>
                     <a:blip r:embed="rId9"/>
-                    <a:srcRect b="11057" l="0" r="0" t="5608"/>
+                    <a:srcRect b="11056" l="0" r="0" t="5608"/>
                     <a:stretch>
                       <a:fillRect/>
                     </a:stretch>
@@ -988,7 +946,7 @@
           <w:szCs w:val="40"/>
           <w:rtl w:val="0"/>
         </w:rPr>
-        <w:t xml:space="preserve">2020</w:t>
+        <w:t xml:space="preserve">2022</w:t>
       </w:r>
     </w:p>
     <w:p>
@@ -1063,12 +1021,12 @@
           <wp:inline distB="0" distT="0" distL="114300" distR="114300">
             <wp:extent cx="1831340" cy="1254125"/>
             <wp:effectExtent b="0" l="0" r="0" t="0"/>
-            <wp:docPr id="9" name="image6.png"/>
+            <wp:docPr id="7" name="image1.png"/>
             <a:graphic>
               <a:graphicData uri="http://schemas.openxmlformats.org/drawingml/2006/picture">
                 <pic:pic>
                   <pic:nvPicPr>
-                    <pic:cNvPr id="0" name="image6.png"/>
+                    <pic:cNvPr id="0" name="image1.png"/>
                     <pic:cNvPicPr preferRelativeResize="0"/>
                   </pic:nvPicPr>
                   <pic:blipFill>
@@ -1109,7 +1067,7 @@
           <w:szCs w:val="28"/>
         </w:rPr>
       </w:pPr>
-      <w:bookmarkStart w:colFirst="0" w:colLast="0" w:name="_nfafrsow12tn" w:id="0"/>
+      <w:bookmarkStart w:colFirst="0" w:colLast="0" w:name="_gjdgxs" w:id="0"/>
       <w:bookmarkEnd w:id="0"/>
       <w:r>
         <w:rPr>
@@ -1143,7 +1101,26 @@
           <w:szCs w:val="20"/>
           <w:rtl w:val="0"/>
         </w:rPr>
-        <w:t xml:space="preserve">Stryke Force is proud to present the control system software for Tunnel Rat —our robot competing in FIRST® INFINITE RECHARGE presented by Lucasfilms. We strive to meld high-performance hardware with custom software to provide our drive team with the best robot software possible. Our Third Coast Swerve Drive has historically provided unmatched maneuverability and response. Our highly optimized parallel movements enable us to deliver game pieces faster than ever before.</w:t>
+        <w:t xml:space="preserve">Stryke Force is proud to present the control system software for </w:t>
+      </w:r>
+      <w:r>
+        <w:rPr>
+          <w:rFonts w:ascii="Montserrat Medium" w:cs="Montserrat Medium" w:eastAsia="Montserrat Medium" w:hAnsi="Montserrat Medium"/>
+          <w:sz w:val="20"/>
+          <w:szCs w:val="20"/>
+          <w:highlight w:val="yellow"/>
+          <w:rtl w:val="0"/>
+        </w:rPr>
+        <w:t xml:space="preserve">NAME IS NOT CHOOSEN</w:t>
+      </w:r>
+      <w:r>
+        <w:rPr>
+          <w:rFonts w:ascii="Montserrat Medium" w:cs="Montserrat Medium" w:eastAsia="Montserrat Medium" w:hAnsi="Montserrat Medium"/>
+          <w:sz w:val="20"/>
+          <w:szCs w:val="20"/>
+          <w:rtl w:val="0"/>
+        </w:rPr>
+        <w:t xml:space="preserve">—our robot competing in FIRST® RAPID REACT presented by The Boeing Company. We strive to meld high-performance hardware with custom software to provide our drive team with the best robot software possible. Our Third Coast Swerve Drive has historically provided unmatched maneuverability and response. Our highly optimized parallel movements enable us to deliver game pieces faster than ever before.</w:t>
       </w:r>
       <w:r>
         <w:rPr>
@@ -1153,14 +1130,14 @@
         </w:rPr>
         <w:drawing>
           <wp:inline distB="114300" distT="114300" distL="114300" distR="114300">
-            <wp:extent cx="2562225" cy="1841500"/>
+            <wp:extent cx="2562225" cy="1625600"/>
             <wp:effectExtent b="0" l="0" r="0" t="0"/>
-            <wp:docPr id="4" name="image3.jpg"/>
+            <wp:docPr id="3" name="image7.jpg"/>
             <a:graphic>
               <a:graphicData uri="http://schemas.openxmlformats.org/drawingml/2006/picture">
                 <pic:pic>
                   <pic:nvPicPr>
-                    <pic:cNvPr id="0" name="image3.jpg"/>
+                    <pic:cNvPr id="0" name="image7.jpg"/>
                     <pic:cNvPicPr preferRelativeResize="0"/>
                   </pic:nvPicPr>
                   <pic:blipFill>
@@ -1173,7 +1150,7 @@
                   <pic:spPr>
                     <a:xfrm>
                       <a:off x="0" y="0"/>
-                      <a:ext cx="2562225" cy="1841500"/>
+                      <a:ext cx="2562225" cy="1625600"/>
                     </a:xfrm>
                     <a:prstGeom prst="rect"/>
                     <a:ln/>
@@ -1194,7 +1171,7 @@
       <w:pPr>
         <w:pageBreakBefore w:val="0"/>
         <w:rPr>
-          <w:rFonts w:ascii="Lucida Sans" w:cs="Lucida Sans" w:eastAsia="Lucida Sans" w:hAnsi="Lucida Sans"/>
+          <w:rFonts w:ascii="Montserrat Medium" w:cs="Montserrat Medium" w:eastAsia="Montserrat Medium" w:hAnsi="Montserrat Medium"/>
           <w:sz w:val="20"/>
           <w:szCs w:val="20"/>
         </w:rPr>
@@ -1209,32 +1186,79 @@
       <w:pPr>
         <w:pStyle w:val="Heading3"/>
         <w:pageBreakBefore w:val="0"/>
+        <w:rPr>
+          <w:rFonts w:ascii="Montserrat Medium" w:cs="Montserrat Medium" w:eastAsia="Montserrat Medium" w:hAnsi="Montserrat Medium"/>
+          <w:sz w:val="20"/>
+          <w:szCs w:val="20"/>
+        </w:rPr>
+      </w:pPr>
+      <w:bookmarkStart w:colFirst="0" w:colLast="0" w:name="_1fob9te" w:id="1"/>
+      <w:bookmarkEnd w:id="1"/>
+      <w:r>
         <w:rPr>
           <w:rFonts w:ascii="Proxima Nova" w:cs="Proxima Nova" w:eastAsia="Proxima Nova" w:hAnsi="Proxima Nova"/>
           <w:color w:val="0099cc"/>
           <w:sz w:val="28"/>
           <w:szCs w:val="28"/>
-        </w:rPr>
-      </w:pPr>
-      <w:bookmarkStart w:colFirst="0" w:colLast="0" w:name="_b4pkvfks2bqr" w:id="1"/>
-      <w:bookmarkEnd w:id="1"/>
-      <w:r>
-        <w:rPr>
-          <w:rtl w:val="0"/>
-        </w:rPr>
-      </w:r>
-    </w:p>
-    <w:p>
-      <w:pPr>
-        <w:pStyle w:val="Heading3"/>
-        <w:pageBreakBefore w:val="0"/>
-        <w:rPr>
-          <w:rFonts w:ascii="Montserrat Medium" w:cs="Montserrat Medium" w:eastAsia="Montserrat Medium" w:hAnsi="Montserrat Medium"/>
-          <w:sz w:val="20"/>
-          <w:szCs w:val="20"/>
-        </w:rPr>
-      </w:pPr>
-      <w:bookmarkStart w:colFirst="0" w:colLast="0" w:name="_bddcodgreaom" w:id="2"/>
+          <w:rtl w:val="0"/>
+        </w:rPr>
+        <w:t xml:space="preserve">Precision Control Systems</w:t>
+      </w:r>
+      <w:r>
+        <w:rPr>
+          <w:rtl w:val="0"/>
+        </w:rPr>
+      </w:r>
+    </w:p>
+    <w:p>
+      <w:pPr>
+        <w:pageBreakBefore w:val="0"/>
+        <w:rPr>
+          <w:rFonts w:ascii="Montserrat Medium" w:cs="Montserrat Medium" w:eastAsia="Montserrat Medium" w:hAnsi="Montserrat Medium"/>
+          <w:sz w:val="20"/>
+          <w:szCs w:val="20"/>
+        </w:rPr>
+      </w:pPr>
+      <w:r>
+        <w:rPr>
+          <w:rFonts w:ascii="Montserrat Medium" w:cs="Montserrat Medium" w:eastAsia="Montserrat Medium" w:hAnsi="Montserrat Medium"/>
+          <w:sz w:val="20"/>
+          <w:szCs w:val="20"/>
+          <w:rtl w:val="0"/>
+        </w:rPr>
+        <w:t xml:space="preserve">Stryke Force delved deep into motion profiling this year. Using the CTR-Electronics Talon SRX Motion Magic functionality, the programming team controls the motion profile using acceleration, velocity, current limit, and PID parameters. This feature in the software allows the robot to make precise and repeatable movements in all subsystems.</w:t>
+      </w:r>
+    </w:p>
+    <w:p>
+      <w:pPr>
+        <w:pageBreakBefore w:val="0"/>
+        <w:rPr>
+          <w:rFonts w:ascii="Montserrat Medium" w:cs="Montserrat Medium" w:eastAsia="Montserrat Medium" w:hAnsi="Montserrat Medium"/>
+          <w:sz w:val="20"/>
+          <w:szCs w:val="20"/>
+        </w:rPr>
+      </w:pPr>
+      <w:r>
+        <w:br w:type="column"/>
+      </w:r>
+      <w:r>
+        <w:rPr>
+          <w:rtl w:val="0"/>
+        </w:rPr>
+      </w:r>
+    </w:p>
+    <w:p>
+      <w:pPr>
+        <w:pStyle w:val="Heading4"/>
+        <w:pageBreakBefore w:val="0"/>
+        <w:ind w:left="-180" w:right="-120" w:firstLine="180"/>
+        <w:jc w:val="left"/>
+        <w:rPr>
+          <w:sz w:val="28"/>
+          <w:szCs w:val="28"/>
+        </w:rPr>
+      </w:pPr>
+      <w:bookmarkStart w:colFirst="0" w:colLast="0" w:name="_3znysh7" w:id="2"/>
       <w:bookmarkEnd w:id="2"/>
       <w:r>
         <w:rPr>
@@ -1244,121 +1268,56 @@
           <w:szCs w:val="28"/>
           <w:rtl w:val="0"/>
         </w:rPr>
-        <w:t xml:space="preserve">Precision Control Systems</w:t>
-      </w:r>
-      <w:r>
-        <w:rPr>
-          <w:rtl w:val="0"/>
-        </w:rPr>
-      </w:r>
-    </w:p>
-    <w:p>
-      <w:pPr>
-        <w:pageBreakBefore w:val="0"/>
-        <w:rPr>
-          <w:rFonts w:ascii="Montserrat Medium" w:cs="Montserrat Medium" w:eastAsia="Montserrat Medium" w:hAnsi="Montserrat Medium"/>
-          <w:sz w:val="20"/>
-          <w:szCs w:val="20"/>
-        </w:rPr>
-      </w:pPr>
-      <w:r>
-        <w:rPr>
-          <w:rFonts w:ascii="Montserrat Medium" w:cs="Montserrat Medium" w:eastAsia="Montserrat Medium" w:hAnsi="Montserrat Medium"/>
-          <w:sz w:val="20"/>
-          <w:szCs w:val="20"/>
-          <w:rtl w:val="0"/>
-        </w:rPr>
-        <w:t xml:space="preserve">Stryke Force delved deep into motion profiling this year. Using the CTR-Electronics Talon SRX Motion Magic functionality, the programming team controls the motion profile using acceleration, velocity, current limit, and PID parameters. This feature in the software allows the robot to make precise and repeatable movements in all subsystems.</w:t>
-      </w:r>
-    </w:p>
-    <w:p>
-      <w:pPr>
-        <w:pageBreakBefore w:val="0"/>
-        <w:rPr>
-          <w:rFonts w:ascii="Montserrat Medium" w:cs="Montserrat Medium" w:eastAsia="Montserrat Medium" w:hAnsi="Montserrat Medium"/>
-          <w:sz w:val="20"/>
-          <w:szCs w:val="20"/>
-        </w:rPr>
-      </w:pPr>
-      <w:r>
-        <w:br w:type="column"/>
-      </w:r>
-      <w:r>
-        <w:rPr>
-          <w:rtl w:val="0"/>
-        </w:rPr>
-      </w:r>
-    </w:p>
-    <w:p>
-      <w:pPr>
-        <w:pStyle w:val="Heading4"/>
-        <w:pageBreakBefore w:val="0"/>
-        <w:ind w:left="-180" w:right="-120"/>
-        <w:jc w:val="left"/>
-        <w:rPr>
-          <w:sz w:val="28"/>
-          <w:szCs w:val="28"/>
-        </w:rPr>
-      </w:pPr>
-      <w:bookmarkStart w:colFirst="0" w:colLast="0" w:name="_2bf8g3mdeox4" w:id="3"/>
-      <w:bookmarkEnd w:id="3"/>
-      <w:r>
+        <w:t xml:space="preserve">Vision Targeting</w:t>
+      </w:r>
+      <w:r>
+        <w:rPr>
+          <w:rtl w:val="0"/>
+        </w:rPr>
+      </w:r>
+    </w:p>
+    <w:p>
+      <w:pPr>
+        <w:pageBreakBefore w:val="0"/>
+        <w:rPr>
+          <w:rFonts w:ascii="Montserrat Medium" w:cs="Montserrat Medium" w:eastAsia="Montserrat Medium" w:hAnsi="Montserrat Medium"/>
+          <w:sz w:val="20"/>
+          <w:szCs w:val="20"/>
+        </w:rPr>
+      </w:pPr>
+      <w:r>
+        <w:rPr>
+          <w:rFonts w:ascii="Montserrat Medium" w:cs="Montserrat Medium" w:eastAsia="Montserrat Medium" w:hAnsi="Montserrat Medium"/>
+          <w:sz w:val="20"/>
+          <w:szCs w:val="20"/>
+          <w:rtl w:val="0"/>
+        </w:rPr>
+        <w:t xml:space="preserve">The software team placed a heavy focus on helping our drivers score cargo into the high goal. To guarantee we make the best shots possible, we’re implementing computer vision (CV) to guide our shooting system automatically. Since vision processing significantly affects CPU performance, we decided to use a Jetson co-processor. Our C++ CV application based on our custom Deadeye framework uses OpenCV to gather target data from the camera, which we then publish to NetworkTables. Deadeye allows us, as developers, to treat the vision system as a subsystem in the RoboRIO code.</w:t>
+      </w:r>
+    </w:p>
+    <w:p>
+      <w:pPr>
+        <w:pageBreakBefore w:val="0"/>
+        <w:rPr>
+          <w:rFonts w:ascii="Montserrat Medium" w:cs="Montserrat Medium" w:eastAsia="Montserrat Medium" w:hAnsi="Montserrat Medium"/>
+          <w:sz w:val="20"/>
+          <w:szCs w:val="20"/>
+        </w:rPr>
+      </w:pPr>
+      <w:r>
+        <w:rPr>
+          <w:rtl w:val="0"/>
+        </w:rPr>
+      </w:r>
+    </w:p>
+    <w:p>
+      <w:pPr>
+        <w:pageBreakBefore w:val="0"/>
         <w:rPr>
           <w:rFonts w:ascii="Proxima Nova" w:cs="Proxima Nova" w:eastAsia="Proxima Nova" w:hAnsi="Proxima Nova"/>
           <w:color w:val="0099cc"/>
           <w:sz w:val="28"/>
           <w:szCs w:val="28"/>
-          <w:rtl w:val="0"/>
-        </w:rPr>
-        <w:t xml:space="preserve">Vision Targeting</w:t>
-      </w:r>
-      <w:r>
-        <w:rPr>
-          <w:rtl w:val="0"/>
-        </w:rPr>
-      </w:r>
-    </w:p>
-    <w:p>
-      <w:pPr>
-        <w:pageBreakBefore w:val="0"/>
-        <w:rPr>
-          <w:rFonts w:ascii="Montserrat Medium" w:cs="Montserrat Medium" w:eastAsia="Montserrat Medium" w:hAnsi="Montserrat Medium"/>
-          <w:sz w:val="20"/>
-          <w:szCs w:val="20"/>
-        </w:rPr>
-      </w:pPr>
-      <w:r>
-        <w:rPr>
-          <w:rFonts w:ascii="Montserrat Medium" w:cs="Montserrat Medium" w:eastAsia="Montserrat Medium" w:hAnsi="Montserrat Medium"/>
-          <w:sz w:val="20"/>
-          <w:szCs w:val="20"/>
-          <w:rtl w:val="0"/>
-        </w:rPr>
-        <w:t xml:space="preserve">The software team placed a heavy focus on helping our drivers score energy cells into the high goal. To guarantee we make the best shots possible, we’re implementing computer vision (CV) to guide our shooting system automatically. Since vision processing significantly affects CPU performance, we decided to use a Jetson co-processor. Our C++ CV application based on our custom Deadeye framework uses OpenCV to gather target data from the camera, which we then publish to NetworkTables. Deadeye allows us, as developers, to treat the vision system as a subsystem in the RoboRIO code.</w:t>
-      </w:r>
-    </w:p>
-    <w:p>
-      <w:pPr>
-        <w:pageBreakBefore w:val="0"/>
-        <w:rPr>
-          <w:rFonts w:ascii="Montserrat Medium" w:cs="Montserrat Medium" w:eastAsia="Montserrat Medium" w:hAnsi="Montserrat Medium"/>
-          <w:sz w:val="20"/>
-          <w:szCs w:val="20"/>
-        </w:rPr>
-      </w:pPr>
-      <w:r>
-        <w:rPr>
-          <w:rtl w:val="0"/>
-        </w:rPr>
-      </w:r>
-    </w:p>
-    <w:p>
-      <w:pPr>
-        <w:pageBreakBefore w:val="0"/>
-        <w:rPr>
-          <w:rFonts w:ascii="Montserrat Medium" w:cs="Montserrat Medium" w:eastAsia="Montserrat Medium" w:hAnsi="Montserrat Medium"/>
-          <w:sz w:val="20"/>
-          <w:szCs w:val="20"/>
         </w:rPr>
       </w:pPr>
       <w:r>
@@ -1370,14 +1329,14 @@
         </w:rPr>
         <w:drawing>
           <wp:inline distB="114300" distT="114300" distL="114300" distR="114300">
-            <wp:extent cx="2562225" cy="1206500"/>
+            <wp:extent cx="2562225" cy="1371600"/>
             <wp:effectExtent b="0" l="0" r="0" t="0"/>
-            <wp:docPr id="7" name="image7.jpg"/>
+            <wp:docPr id="5" name="image6.png"/>
             <a:graphic>
               <a:graphicData uri="http://schemas.openxmlformats.org/drawingml/2006/picture">
                 <pic:pic>
                   <pic:nvPicPr>
-                    <pic:cNvPr id="0" name="image7.jpg"/>
+                    <pic:cNvPr id="0" name="image6.png"/>
                     <pic:cNvPicPr preferRelativeResize="0"/>
                   </pic:nvPicPr>
                   <pic:blipFill>
@@ -1390,7 +1349,7 @@
                   <pic:spPr>
                     <a:xfrm>
                       <a:off x="0" y="0"/>
-                      <a:ext cx="2562225" cy="1206500"/>
+                      <a:ext cx="2562225" cy="1371600"/>
                     </a:xfrm>
                     <a:prstGeom prst="rect"/>
                     <a:ln/>
@@ -1433,21 +1392,6 @@
       </w:pPr>
       <w:r>
         <w:rPr>
-          <w:rtl w:val="0"/>
-        </w:rPr>
-      </w:r>
-    </w:p>
-    <w:p>
-      <w:pPr>
-        <w:pageBreakBefore w:val="0"/>
-        <w:rPr>
-          <w:rFonts w:ascii="Montserrat Medium" w:cs="Montserrat Medium" w:eastAsia="Montserrat Medium" w:hAnsi="Montserrat Medium"/>
-          <w:sz w:val="20"/>
-          <w:szCs w:val="20"/>
-        </w:rPr>
-      </w:pPr>
-      <w:r>
-        <w:rPr>
           <w:rFonts w:ascii="Montserrat Medium" w:cs="Montserrat Medium" w:eastAsia="Montserrat Medium" w:hAnsi="Montserrat Medium"/>
           <w:sz w:val="20"/>
           <w:szCs w:val="20"/>
@@ -1476,13 +1420,12 @@
     </w:p>
     <w:p>
       <w:pPr>
-        <w:pageBreakBefore w:val="0"/>
-        <w:jc w:val="left"/>
-        <w:rPr>
-          <w:rFonts w:ascii="Proxima Nova" w:cs="Proxima Nova" w:eastAsia="Proxima Nova" w:hAnsi="Proxima Nova"/>
+        <w:rPr>
+          <w:rFonts w:ascii="Montserrat" w:cs="Montserrat" w:eastAsia="Montserrat" w:hAnsi="Montserrat"/>
           <w:b w:val="1"/>
-          <w:sz w:val="28"/>
-          <w:szCs w:val="28"/>
+          <w:color w:val="0099cc"/>
+          <w:sz w:val="22"/>
+          <w:szCs w:val="22"/>
         </w:rPr>
       </w:pPr>
       <w:r>
@@ -1490,47 +1433,57 @@
           <w:rFonts w:ascii="Proxima Nova" w:cs="Proxima Nova" w:eastAsia="Proxima Nova" w:hAnsi="Proxima Nova"/>
           <w:b w:val="1"/>
           <w:color w:val="0099cc"/>
-          <w:sz w:val="28"/>
-          <w:szCs w:val="28"/>
-          <w:rtl w:val="0"/>
-        </w:rPr>
-        <w:t xml:space="preserve">Custom Development Tools</w:t>
-      </w:r>
-      <w:r>
-        <w:rPr>
-          <w:rtl w:val="0"/>
-        </w:rPr>
-      </w:r>
-    </w:p>
-    <w:p>
-      <w:pPr>
-        <w:pageBreakBefore w:val="0"/>
-        <w:rPr>
-          <w:rFonts w:ascii="Montserrat Medium" w:cs="Montserrat Medium" w:eastAsia="Montserrat Medium" w:hAnsi="Montserrat Medium"/>
-          <w:sz w:val="20"/>
-          <w:szCs w:val="20"/>
-        </w:rPr>
-      </w:pPr>
-      <w:r>
-        <w:rPr>
-          <w:rFonts w:ascii="Montserrat Medium" w:cs="Montserrat Medium" w:eastAsia="Montserrat Medium" w:hAnsi="Montserrat Medium"/>
-          <w:sz w:val="20"/>
-          <w:szCs w:val="20"/>
-          <w:rtl w:val="0"/>
-        </w:rPr>
-        <w:t xml:space="preserve">The software team also builds and maintains custom development tools. These tools are used by the entire team to test and tune drive systems, actuators and sensors. The Stryke Force Grapher application allows the team to log and analyze the robot performance and perfect the tuning by ploing data received from the RoboRIO. Stryke Force is able to chart almost any data possible from the RoboRIO.</w:t>
-      </w:r>
-      <w:r>
-        <w:rPr>
-          <w:rFonts w:ascii="Montserrat Medium" w:cs="Montserrat Medium" w:eastAsia="Montserrat Medium" w:hAnsi="Montserrat Medium"/>
+          <w:sz w:val="30"/>
+          <w:szCs w:val="30"/>
+          <w:rtl w:val="0"/>
+        </w:rPr>
+        <w:t xml:space="preserve">State Machines</w:t>
+      </w:r>
+      <w:r>
+        <w:rPr>
+          <w:rtl w:val="0"/>
+        </w:rPr>
+      </w:r>
+    </w:p>
+    <w:p>
+      <w:pPr>
+        <w:spacing w:after="40" w:lineRule="auto"/>
+        <w:rPr>
+          <w:rFonts w:ascii="Montserrat" w:cs="Montserrat" w:eastAsia="Montserrat" w:hAnsi="Montserrat"/>
+          <w:sz w:val="20"/>
+          <w:szCs w:val="20"/>
+        </w:rPr>
+      </w:pPr>
+      <w:r>
+        <w:rPr>
+          <w:rFonts w:ascii="Montserrat" w:cs="Montserrat" w:eastAsia="Montserrat" w:hAnsi="Montserrat"/>
+          <w:sz w:val="20"/>
+          <w:szCs w:val="20"/>
+          <w:rtl w:val="0"/>
+        </w:rPr>
+        <w:t xml:space="preserve">Stryke Force has decided to implement state machines as a way to further streamline robot code. In doing this subsystems can talk about what they are doing in a much easier way. This communication allows for state specific commands that handle most if not all repeating logic. Furthermore, this strategy allows for easier transition between the complicated code necessary for each state and its duties. </w:t>
+      </w:r>
+    </w:p>
+    <w:p>
+      <w:pPr>
+        <w:spacing w:after="40" w:lineRule="auto"/>
+        <w:rPr>
+          <w:rFonts w:ascii="Montserrat" w:cs="Montserrat" w:eastAsia="Montserrat" w:hAnsi="Montserrat"/>
+          <w:sz w:val="20"/>
+          <w:szCs w:val="20"/>
+        </w:rPr>
+      </w:pPr>
+      <w:r>
+        <w:rPr>
+          <w:rFonts w:ascii="Montserrat" w:cs="Montserrat" w:eastAsia="Montserrat" w:hAnsi="Montserrat"/>
           <w:sz w:val="20"/>
           <w:szCs w:val="20"/>
         </w:rPr>
         <w:drawing>
           <wp:inline distB="114300" distT="114300" distL="114300" distR="114300">
-            <wp:extent cx="2480381" cy="1271588"/>
+            <wp:extent cx="2562225" cy="2374900"/>
             <wp:effectExtent b="0" l="0" r="0" t="0"/>
-            <wp:docPr id="3" name="image2.png"/>
+            <wp:docPr id="2" name="image2.png"/>
             <a:graphic>
               <a:graphicData uri="http://schemas.openxmlformats.org/drawingml/2006/picture">
                 <pic:pic>
@@ -1540,7 +1493,7 @@
                   </pic:nvPicPr>
                   <pic:blipFill>
                     <a:blip r:embed="rId13"/>
-                    <a:srcRect b="-9848" l="0" r="-5576" t="0"/>
+                    <a:srcRect b="0" l="0" r="0" t="0"/>
                     <a:stretch>
                       <a:fillRect/>
                     </a:stretch>
@@ -1548,7 +1501,7 @@
                   <pic:spPr>
                     <a:xfrm>
                       <a:off x="0" y="0"/>
-                      <a:ext cx="2480381" cy="1271588"/>
+                      <a:ext cx="2562225" cy="2374900"/>
                     </a:xfrm>
                     <a:prstGeom prst="rect"/>
                     <a:ln/>
@@ -1567,125 +1520,21 @@
     </w:p>
     <w:p>
       <w:pPr>
-        <w:pageBreakBefore w:val="0"/>
-        <w:rPr>
-          <w:rFonts w:ascii="Montserrat Medium" w:cs="Montserrat Medium" w:eastAsia="Montserrat Medium" w:hAnsi="Montserrat Medium"/>
-          <w:sz w:val="20"/>
-          <w:szCs w:val="20"/>
-        </w:rPr>
-      </w:pPr>
-      <w:r>
-        <w:rPr>
-          <w:rFonts w:ascii="Montserrat Medium" w:cs="Montserrat Medium" w:eastAsia="Montserrat Medium" w:hAnsi="Montserrat Medium"/>
-          <w:sz w:val="20"/>
-          <w:szCs w:val="20"/>
-          <w:rtl w:val="0"/>
-        </w:rPr>
-        <w:t xml:space="preserve">Third Coast Telemetry (TCT) and the Grapher applications provide Stryke Force with deep insight into robot performance and are invaluable to the development process.</w:t>
-      </w:r>
-    </w:p>
-    <w:p>
-      <w:pPr>
-        <w:pageBreakBefore w:val="0"/>
-        <w:rPr>
-          <w:rFonts w:ascii="Montserrat Medium" w:cs="Montserrat Medium" w:eastAsia="Montserrat Medium" w:hAnsi="Montserrat Medium"/>
-          <w:sz w:val="20"/>
-          <w:szCs w:val="20"/>
-        </w:rPr>
-      </w:pPr>
-      <w:r>
-        <w:rPr>
-          <w:rtl w:val="0"/>
-        </w:rPr>
-      </w:r>
-    </w:p>
-    <w:p>
-      <w:pPr>
-        <w:pageBreakBefore w:val="0"/>
-        <w:rPr>
-          <w:rFonts w:ascii="Montserrat Medium" w:cs="Montserrat Medium" w:eastAsia="Montserrat Medium" w:hAnsi="Montserrat Medium"/>
-          <w:sz w:val="20"/>
-          <w:szCs w:val="20"/>
-        </w:rPr>
-      </w:pPr>
-      <w:r>
-        <w:rPr>
-          <w:rFonts w:ascii="Montserrat Medium" w:cs="Montserrat Medium" w:eastAsia="Montserrat Medium" w:hAnsi="Montserrat Medium"/>
-          <w:sz w:val="20"/>
-          <w:szCs w:val="20"/>
-        </w:rPr>
-        <w:drawing>
-          <wp:inline distB="114300" distT="114300" distL="114300" distR="114300">
-            <wp:extent cx="2395538" cy="1522814"/>
-            <wp:effectExtent b="0" l="0" r="0" t="0"/>
-            <wp:docPr id="6" name="image5.jpg"/>
-            <a:graphic>
-              <a:graphicData uri="http://schemas.openxmlformats.org/drawingml/2006/picture">
-                <pic:pic>
-                  <pic:nvPicPr>
-                    <pic:cNvPr id="0" name="image5.jpg"/>
-                    <pic:cNvPicPr preferRelativeResize="0"/>
-                  </pic:nvPicPr>
-                  <pic:blipFill>
-                    <a:blip r:embed="rId14"/>
-                    <a:srcRect b="0" l="0" r="0" t="0"/>
-                    <a:stretch>
-                      <a:fillRect/>
-                    </a:stretch>
-                  </pic:blipFill>
-                  <pic:spPr>
-                    <a:xfrm>
-                      <a:off x="0" y="0"/>
-                      <a:ext cx="2395538" cy="1522814"/>
-                    </a:xfrm>
-                    <a:prstGeom prst="rect"/>
-                    <a:ln/>
-                  </pic:spPr>
-                </pic:pic>
-              </a:graphicData>
-            </a:graphic>
-          </wp:inline>
-        </w:drawing>
-      </w:r>
-      <w:r>
-        <w:rPr>
-          <w:rtl w:val="0"/>
-        </w:rPr>
-      </w:r>
-    </w:p>
-    <w:p>
-      <w:pPr>
-        <w:pageBreakBefore w:val="0"/>
-        <w:rPr>
-          <w:rFonts w:ascii="Montserrat Medium" w:cs="Montserrat Medium" w:eastAsia="Montserrat Medium" w:hAnsi="Montserrat Medium"/>
-          <w:sz w:val="20"/>
-          <w:szCs w:val="20"/>
-        </w:rPr>
-      </w:pPr>
-      <w:r>
-        <w:rPr>
-          <w:rFonts w:ascii="Montserrat Medium" w:cs="Montserrat Medium" w:eastAsia="Montserrat Medium" w:hAnsi="Montserrat Medium"/>
-          <w:sz w:val="20"/>
-          <w:szCs w:val="20"/>
-          <w:rtl w:val="0"/>
-        </w:rPr>
-        <w:t xml:space="preserve">We are pleased to make TCT and the Grapher available as open source at https://github.com/strykeforce. More resources are available at hps://www.strykeforce.org/resources</w:t>
-      </w:r>
-    </w:p>
-    <w:p>
-      <w:pPr>
-        <w:pageBreakBefore w:val="0"/>
-        <w:ind w:left="0" w:firstLine="0"/>
-        <w:rPr>
-          <w:rFonts w:ascii="Montserrat Medium" w:cs="Montserrat Medium" w:eastAsia="Montserrat Medium" w:hAnsi="Montserrat Medium"/>
-          <w:sz w:val="20"/>
-          <w:szCs w:val="20"/>
-        </w:rPr>
-      </w:pPr>
-      <w:r>
-        <w:rPr>
-          <w:rtl w:val="0"/>
-        </w:rPr>
+        <w:spacing w:after="40" w:lineRule="auto"/>
+        <w:rPr>
+          <w:rFonts w:ascii="Montserrat" w:cs="Montserrat" w:eastAsia="Montserrat" w:hAnsi="Montserrat"/>
+          <w:sz w:val="20"/>
+          <w:szCs w:val="20"/>
+        </w:rPr>
+      </w:pPr>
+      <w:r>
+        <w:rPr>
+          <w:rFonts w:ascii="Montserrat" w:cs="Montserrat" w:eastAsia="Montserrat" w:hAnsi="Montserrat"/>
+          <w:sz w:val="20"/>
+          <w:szCs w:val="20"/>
+          <w:rtl w:val="0"/>
+        </w:rPr>
+        <w:t xml:space="preserve">The four subsystems that implemented this new strategy were the Shooter, Magazine, Climb and Turret subsystems. Before and throughout development we utilized easy to read flow charts as seen above as a structure to follow for our code. In short, this strategy of structuring code allowed us to make our code easier to read and more friendly to the human brain.</w:t>
       </w:r>
     </w:p>
     <w:p>

</xml_diff>